<commit_message>
fixed MenuItem arraylist problem
</commit_message>
<xml_diff>
--- a/Mini Progect Documentation- B00133474.docx
+++ b/Mini Progect Documentation- B00133474.docx
@@ -2,32 +2,867 @@
 <file path=word/document.xml><?xml version="1.0" encoding="utf-8"?>
 <w:document xmlns:wpc="http://schemas.microsoft.com/office/word/2010/wordprocessingCanvas" xmlns:cx="http://schemas.microsoft.com/office/drawing/2014/chartex" xmlns:cx1="http://schemas.microsoft.com/office/drawing/2015/9/8/chartex" xmlns:cx2="http://schemas.microsoft.com/office/drawing/2015/10/21/chartex" xmlns:cx3="http://schemas.microsoft.com/office/drawing/2016/5/9/chartex" xmlns:cx4="http://schemas.microsoft.com/office/drawing/2016/5/10/chartex" xmlns:cx5="http://schemas.microsoft.com/office/drawing/2016/5/11/chartex" xmlns:cx6="http://schemas.microsoft.com/office/drawing/2016/5/12/chartex" xmlns:cx7="http://schemas.microsoft.com/office/drawing/2016/5/13/chartex" xmlns:cx8="http://schemas.microsoft.com/office/drawing/2016/5/14/chartex" xmlns:mc="http://schemas.openxmlformats.org/markup-compatibility/2006" xmlns:aink="http://schemas.microsoft.com/office/drawing/2016/ink" xmlns:am3d="http://schemas.microsoft.com/office/drawing/2017/model3d" xmlns:o="urn:schemas-microsoft-com:office:office" xmlns:r="http://schemas.openxmlformats.org/officeDocument/2006/relationships" xmlns:m="http://schemas.openxmlformats.org/officeDocument/2006/math" xmlns:v="urn:schemas-microsoft-com:vml" xmlns:wp14="http://schemas.microsoft.com/office/word/2010/wordprocessingDrawing" xmlns:wp="http://schemas.openxmlformats.org/drawingml/2006/wordprocessingDrawing" xmlns:w10="urn:schemas-microsoft-com:office:word" xmlns:w="http://schemas.openxmlformats.org/wordprocessingml/2006/main" xmlns:w14="http://schemas.microsoft.com/office/word/2010/wordml" xmlns:w15="http://schemas.microsoft.com/office/word/2012/wordml" xmlns:w16cex="http://schemas.microsoft.com/office/word/2018/wordml/cex" xmlns:w16cid="http://schemas.microsoft.com/office/word/2016/wordml/cid" xmlns:w16="http://schemas.microsoft.com/office/word/2018/wordml" xmlns:w16se="http://schemas.microsoft.com/office/word/2015/wordml/symex" xmlns:wpg="http://schemas.microsoft.com/office/word/2010/wordprocessingGroup" xmlns:wpi="http://schemas.microsoft.com/office/word/2010/wordprocessingInk" xmlns:wne="http://schemas.microsoft.com/office/word/2006/wordml" xmlns:wps="http://schemas.microsoft.com/office/word/2010/wordprocessingShape" mc:Ignorable="w14 w15 w16se w16cid w16 w16cex wp14">
   <w:body>
-    <w:p>
-      <w:pPr>
-        <w:pStyle w:val="Heading1"/>
-      </w:pPr>
-      <w:bookmarkStart w:id="0" w:name="_Toc57380504"/>
-      <w:r>
-        <w:t>FOP2 Mini Project</w:t>
-      </w:r>
-    </w:p>
-    <w:bookmarkEnd w:id="0"/>
-    <w:p>
-      <w:pPr>
-        <w:spacing w:after="160" w:line="259" w:lineRule="auto"/>
-        <w:jc w:val="left"/>
-        <w:rPr>
-          <w:rFonts w:eastAsiaTheme="majorEastAsia" w:cstheme="majorBidi"/>
+    <w:bookmarkStart w:id="0" w:name="_Toc57380504" w:displacedByCustomXml="next"/>
+    <w:sdt>
+      <w:sdtPr>
+        <w:id w:val="-1501491079"/>
+        <w:docPartObj>
+          <w:docPartGallery w:val="Cover Pages"/>
+          <w:docPartUnique/>
+        </w:docPartObj>
+      </w:sdtPr>
+      <w:sdtEndPr>
+        <w:rPr>
           <w:b/>
-          <w:i/>
-          <w:sz w:val="24"/>
-          <w:szCs w:val="26"/>
-        </w:rPr>
-      </w:pPr>
-      <w:r>
-        <w:br w:type="page"/>
-      </w:r>
-    </w:p>
+        </w:rPr>
+      </w:sdtEndPr>
+      <w:sdtContent>
+        <w:p>
+          <w:r>
+            <w:rPr>
+              <w:noProof/>
+            </w:rPr>
+            <mc:AlternateContent>
+              <mc:Choice Requires="wpg">
+                <w:drawing>
+                  <wp:anchor distT="0" distB="0" distL="114300" distR="114300" simplePos="0" relativeHeight="251659264" behindDoc="1" locked="0" layoutInCell="1" allowOverlap="1" wp14:anchorId="0413017E" wp14:editId="4525EDEC">
+                    <wp:simplePos x="0" y="0"/>
+                    <wp:positionH relativeFrom="page">
+                      <wp:align>right</wp:align>
+                    </wp:positionH>
+                    <wp:positionV relativeFrom="page">
+                      <wp:align>top</wp:align>
+                    </wp:positionV>
+                    <wp:extent cx="7556500" cy="10674350"/>
+                    <wp:effectExtent l="0" t="0" r="6350" b="0"/>
+                    <wp:wrapNone/>
+                    <wp:docPr id="48" name="Group 48"/>
+                    <wp:cNvGraphicFramePr/>
+                    <a:graphic xmlns:a="http://schemas.openxmlformats.org/drawingml/2006/main">
+                      <a:graphicData uri="http://schemas.microsoft.com/office/word/2010/wordprocessingGroup">
+                        <wpg:wgp>
+                          <wpg:cNvGrpSpPr/>
+                          <wpg:grpSpPr>
+                            <a:xfrm>
+                              <a:off x="0" y="0"/>
+                              <a:ext cx="7556500" cy="10674350"/>
+                              <a:chOff x="0" y="0"/>
+                              <a:chExt cx="6858000" cy="9144000"/>
+                            </a:xfrm>
+                          </wpg:grpSpPr>
+                          <wpg:grpSp>
+                            <wpg:cNvPr id="49" name="Group 49"/>
+                            <wpg:cNvGrpSpPr/>
+                            <wpg:grpSpPr>
+                              <a:xfrm>
+                                <a:off x="0" y="0"/>
+                                <a:ext cx="6858000" cy="9144000"/>
+                                <a:chOff x="0" y="0"/>
+                                <a:chExt cx="6858000" cy="9144000"/>
+                              </a:xfrm>
+                            </wpg:grpSpPr>
+                            <wps:wsp>
+                              <wps:cNvPr id="54" name="Rectangle 54"/>
+                              <wps:cNvSpPr/>
+                              <wps:spPr>
+                                <a:xfrm>
+                                  <a:off x="0" y="0"/>
+                                  <a:ext cx="6858000" cy="9144000"/>
+                                </a:xfrm>
+                                <a:prstGeom prst="rect">
+                                  <a:avLst/>
+                                </a:prstGeom>
+                                <a:gradFill>
+                                  <a:gsLst>
+                                    <a:gs pos="10000">
+                                      <a:schemeClr val="dk2">
+                                        <a:tint val="97000"/>
+                                        <a:hueMod val="92000"/>
+                                        <a:satMod val="169000"/>
+                                        <a:lumMod val="164000"/>
+                                      </a:schemeClr>
+                                    </a:gs>
+                                    <a:gs pos="100000">
+                                      <a:schemeClr val="dk2">
+                                        <a:shade val="96000"/>
+                                        <a:satMod val="120000"/>
+                                        <a:lumMod val="90000"/>
+                                      </a:schemeClr>
+                                    </a:gs>
+                                  </a:gsLst>
+                                  <a:lin ang="6120000" scaled="1"/>
+                                </a:gradFill>
+                                <a:ln>
+                                  <a:noFill/>
+                                </a:ln>
+                              </wps:spPr>
+                              <wps:style>
+                                <a:lnRef idx="2">
+                                  <a:schemeClr val="accent1">
+                                    <a:shade val="50000"/>
+                                  </a:schemeClr>
+                                </a:lnRef>
+                                <a:fillRef idx="1002">
+                                  <a:schemeClr val="dk2"/>
+                                </a:fillRef>
+                                <a:effectRef idx="0">
+                                  <a:schemeClr val="accent1"/>
+                                </a:effectRef>
+                                <a:fontRef idx="minor">
+                                  <a:schemeClr val="lt1"/>
+                                </a:fontRef>
+                              </wps:style>
+                              <wps:txbx>
+                                <w:txbxContent>
+                                  <w:p>
+                                    <w:pPr>
+                                      <w:pStyle w:val="NoSpacing"/>
+                                      <w:rPr>
+                                        <w:color w:val="FFFFFF" w:themeColor="background1"/>
+                                        <w:sz w:val="48"/>
+                                        <w:szCs w:val="48"/>
+                                      </w:rPr>
+                                    </w:pPr>
+                                  </w:p>
+                                </w:txbxContent>
+                              </wps:txbx>
+                              <wps:bodyPr rot="0" spcFirstLastPara="0" vertOverflow="overflow" horzOverflow="overflow" vert="horz" wrap="square" lIns="685800" tIns="685800" rIns="914400" bIns="4572000" numCol="1" spcCol="0" rtlCol="0" fromWordArt="0" anchor="t" anchorCtr="0" forceAA="0" compatLnSpc="1">
+                                <a:prstTxWarp prst="textNoShape">
+                                  <a:avLst/>
+                                </a:prstTxWarp>
+                                <a:noAutofit/>
+                              </wps:bodyPr>
+                            </wps:wsp>
+                            <wpg:grpSp>
+                              <wpg:cNvPr id="55" name="Group 2"/>
+                              <wpg:cNvGrpSpPr/>
+                              <wpg:grpSpPr>
+                                <a:xfrm>
+                                  <a:off x="2524125" y="0"/>
+                                  <a:ext cx="4329113" cy="4491038"/>
+                                  <a:chOff x="0" y="0"/>
+                                  <a:chExt cx="4329113" cy="4491038"/>
+                                </a:xfrm>
+                                <a:solidFill>
+                                  <a:schemeClr val="bg1"/>
+                                </a:solidFill>
+                              </wpg:grpSpPr>
+                              <wps:wsp>
+                                <wps:cNvPr id="56" name="Freeform 56"/>
+                                <wps:cNvSpPr>
+                                  <a:spLocks/>
+                                </wps:cNvSpPr>
+                                <wps:spPr bwMode="auto">
+                                  <a:xfrm>
+                                    <a:off x="1501775" y="0"/>
+                                    <a:ext cx="2827338" cy="2835275"/>
+                                  </a:xfrm>
+                                  <a:custGeom>
+                                    <a:avLst/>
+                                    <a:gdLst>
+                                      <a:gd name="T0" fmla="*/ 4 w 1781"/>
+                                      <a:gd name="T1" fmla="*/ 1786 h 1786"/>
+                                      <a:gd name="T2" fmla="*/ 0 w 1781"/>
+                                      <a:gd name="T3" fmla="*/ 1782 h 1786"/>
+                                      <a:gd name="T4" fmla="*/ 1776 w 1781"/>
+                                      <a:gd name="T5" fmla="*/ 0 h 1786"/>
+                                      <a:gd name="T6" fmla="*/ 1781 w 1781"/>
+                                      <a:gd name="T7" fmla="*/ 5 h 1786"/>
+                                      <a:gd name="T8" fmla="*/ 4 w 1781"/>
+                                      <a:gd name="T9" fmla="*/ 1786 h 1786"/>
+                                    </a:gdLst>
+                                    <a:ahLst/>
+                                    <a:cxnLst>
+                                      <a:cxn ang="0">
+                                        <a:pos x="T0" y="T1"/>
+                                      </a:cxn>
+                                      <a:cxn ang="0">
+                                        <a:pos x="T2" y="T3"/>
+                                      </a:cxn>
+                                      <a:cxn ang="0">
+                                        <a:pos x="T4" y="T5"/>
+                                      </a:cxn>
+                                      <a:cxn ang="0">
+                                        <a:pos x="T6" y="T7"/>
+                                      </a:cxn>
+                                      <a:cxn ang="0">
+                                        <a:pos x="T8" y="T9"/>
+                                      </a:cxn>
+                                    </a:cxnLst>
+                                    <a:rect l="0" t="0" r="r" b="b"/>
+                                    <a:pathLst>
+                                      <a:path w="1781" h="1786">
+                                        <a:moveTo>
+                                          <a:pt x="4" y="1786"/>
+                                        </a:moveTo>
+                                        <a:lnTo>
+                                          <a:pt x="0" y="1782"/>
+                                        </a:lnTo>
+                                        <a:lnTo>
+                                          <a:pt x="1776" y="0"/>
+                                        </a:lnTo>
+                                        <a:lnTo>
+                                          <a:pt x="1781" y="5"/>
+                                        </a:lnTo>
+                                        <a:lnTo>
+                                          <a:pt x="4" y="1786"/>
+                                        </a:lnTo>
+                                        <a:close/>
+                                      </a:path>
+                                    </a:pathLst>
+                                  </a:custGeom>
+                                  <a:grpFill/>
+                                  <a:ln>
+                                    <a:noFill/>
+                                  </a:ln>
+                                  <a:extLst>
+                                    <a:ext uri="{91240B29-F687-4F45-9708-019B960494DF}">
+                                      <a14:hiddenLine xmlns:a14="http://schemas.microsoft.com/office/drawing/2010/main" w="9525">
+                                        <a:solidFill>
+                                          <a:srgbClr val="000000"/>
+                                        </a:solidFill>
+                                        <a:round/>
+                                        <a:headEnd/>
+                                        <a:tailEnd/>
+                                      </a14:hiddenLine>
+                                    </a:ext>
+                                  </a:extLst>
+                                </wps:spPr>
+                                <wps:bodyPr vert="horz" wrap="square" lIns="91440" tIns="45720" rIns="91440" bIns="45720" numCol="1" anchor="t" anchorCtr="0" compatLnSpc="1">
+                                  <a:prstTxWarp prst="textNoShape">
+                                    <a:avLst/>
+                                  </a:prstTxWarp>
+                                </wps:bodyPr>
+                              </wps:wsp>
+                              <wps:wsp>
+                                <wps:cNvPr id="57" name="Freeform 57"/>
+                                <wps:cNvSpPr>
+                                  <a:spLocks/>
+                                </wps:cNvSpPr>
+                                <wps:spPr bwMode="auto">
+                                  <a:xfrm>
+                                    <a:off x="782637" y="227013"/>
+                                    <a:ext cx="3546475" cy="3546475"/>
+                                  </a:xfrm>
+                                  <a:custGeom>
+                                    <a:avLst/>
+                                    <a:gdLst>
+                                      <a:gd name="T0" fmla="*/ 5 w 2234"/>
+                                      <a:gd name="T1" fmla="*/ 2234 h 2234"/>
+                                      <a:gd name="T2" fmla="*/ 0 w 2234"/>
+                                      <a:gd name="T3" fmla="*/ 2229 h 2234"/>
+                                      <a:gd name="T4" fmla="*/ 2229 w 2234"/>
+                                      <a:gd name="T5" fmla="*/ 0 h 2234"/>
+                                      <a:gd name="T6" fmla="*/ 2234 w 2234"/>
+                                      <a:gd name="T7" fmla="*/ 5 h 2234"/>
+                                      <a:gd name="T8" fmla="*/ 5 w 2234"/>
+                                      <a:gd name="T9" fmla="*/ 2234 h 2234"/>
+                                    </a:gdLst>
+                                    <a:ahLst/>
+                                    <a:cxnLst>
+                                      <a:cxn ang="0">
+                                        <a:pos x="T0" y="T1"/>
+                                      </a:cxn>
+                                      <a:cxn ang="0">
+                                        <a:pos x="T2" y="T3"/>
+                                      </a:cxn>
+                                      <a:cxn ang="0">
+                                        <a:pos x="T4" y="T5"/>
+                                      </a:cxn>
+                                      <a:cxn ang="0">
+                                        <a:pos x="T6" y="T7"/>
+                                      </a:cxn>
+                                      <a:cxn ang="0">
+                                        <a:pos x="T8" y="T9"/>
+                                      </a:cxn>
+                                    </a:cxnLst>
+                                    <a:rect l="0" t="0" r="r" b="b"/>
+                                    <a:pathLst>
+                                      <a:path w="2234" h="2234">
+                                        <a:moveTo>
+                                          <a:pt x="5" y="2234"/>
+                                        </a:moveTo>
+                                        <a:lnTo>
+                                          <a:pt x="0" y="2229"/>
+                                        </a:lnTo>
+                                        <a:lnTo>
+                                          <a:pt x="2229" y="0"/>
+                                        </a:lnTo>
+                                        <a:lnTo>
+                                          <a:pt x="2234" y="5"/>
+                                        </a:lnTo>
+                                        <a:lnTo>
+                                          <a:pt x="5" y="2234"/>
+                                        </a:lnTo>
+                                        <a:close/>
+                                      </a:path>
+                                    </a:pathLst>
+                                  </a:custGeom>
+                                  <a:grpFill/>
+                                  <a:ln>
+                                    <a:noFill/>
+                                  </a:ln>
+                                  <a:extLst>
+                                    <a:ext uri="{91240B29-F687-4F45-9708-019B960494DF}">
+                                      <a14:hiddenLine xmlns:a14="http://schemas.microsoft.com/office/drawing/2010/main" w="9525">
+                                        <a:solidFill>
+                                          <a:srgbClr val="000000"/>
+                                        </a:solidFill>
+                                        <a:round/>
+                                        <a:headEnd/>
+                                        <a:tailEnd/>
+                                      </a14:hiddenLine>
+                                    </a:ext>
+                                  </a:extLst>
+                                </wps:spPr>
+                                <wps:bodyPr vert="horz" wrap="square" lIns="91440" tIns="45720" rIns="91440" bIns="45720" numCol="1" anchor="t" anchorCtr="0" compatLnSpc="1">
+                                  <a:prstTxWarp prst="textNoShape">
+                                    <a:avLst/>
+                                  </a:prstTxWarp>
+                                </wps:bodyPr>
+                              </wps:wsp>
+                              <wps:wsp>
+                                <wps:cNvPr id="58" name="Freeform 58"/>
+                                <wps:cNvSpPr>
+                                  <a:spLocks/>
+                                </wps:cNvSpPr>
+                                <wps:spPr bwMode="auto">
+                                  <a:xfrm>
+                                    <a:off x="841375" y="109538"/>
+                                    <a:ext cx="3487738" cy="3487738"/>
+                                  </a:xfrm>
+                                  <a:custGeom>
+                                    <a:avLst/>
+                                    <a:gdLst>
+                                      <a:gd name="T0" fmla="*/ 9 w 2197"/>
+                                      <a:gd name="T1" fmla="*/ 2197 h 2197"/>
+                                      <a:gd name="T2" fmla="*/ 0 w 2197"/>
+                                      <a:gd name="T3" fmla="*/ 2193 h 2197"/>
+                                      <a:gd name="T4" fmla="*/ 2188 w 2197"/>
+                                      <a:gd name="T5" fmla="*/ 0 h 2197"/>
+                                      <a:gd name="T6" fmla="*/ 2197 w 2197"/>
+                                      <a:gd name="T7" fmla="*/ 10 h 2197"/>
+                                      <a:gd name="T8" fmla="*/ 9 w 2197"/>
+                                      <a:gd name="T9" fmla="*/ 2197 h 2197"/>
+                                    </a:gdLst>
+                                    <a:ahLst/>
+                                    <a:cxnLst>
+                                      <a:cxn ang="0">
+                                        <a:pos x="T0" y="T1"/>
+                                      </a:cxn>
+                                      <a:cxn ang="0">
+                                        <a:pos x="T2" y="T3"/>
+                                      </a:cxn>
+                                      <a:cxn ang="0">
+                                        <a:pos x="T4" y="T5"/>
+                                      </a:cxn>
+                                      <a:cxn ang="0">
+                                        <a:pos x="T6" y="T7"/>
+                                      </a:cxn>
+                                      <a:cxn ang="0">
+                                        <a:pos x="T8" y="T9"/>
+                                      </a:cxn>
+                                    </a:cxnLst>
+                                    <a:rect l="0" t="0" r="r" b="b"/>
+                                    <a:pathLst>
+                                      <a:path w="2197" h="2197">
+                                        <a:moveTo>
+                                          <a:pt x="9" y="2197"/>
+                                        </a:moveTo>
+                                        <a:lnTo>
+                                          <a:pt x="0" y="2193"/>
+                                        </a:lnTo>
+                                        <a:lnTo>
+                                          <a:pt x="2188" y="0"/>
+                                        </a:lnTo>
+                                        <a:lnTo>
+                                          <a:pt x="2197" y="10"/>
+                                        </a:lnTo>
+                                        <a:lnTo>
+                                          <a:pt x="9" y="2197"/>
+                                        </a:lnTo>
+                                        <a:close/>
+                                      </a:path>
+                                    </a:pathLst>
+                                  </a:custGeom>
+                                  <a:grpFill/>
+                                  <a:ln>
+                                    <a:noFill/>
+                                  </a:ln>
+                                  <a:extLst>
+                                    <a:ext uri="{91240B29-F687-4F45-9708-019B960494DF}">
+                                      <a14:hiddenLine xmlns:a14="http://schemas.microsoft.com/office/drawing/2010/main" w="9525">
+                                        <a:solidFill>
+                                          <a:srgbClr val="000000"/>
+                                        </a:solidFill>
+                                        <a:round/>
+                                        <a:headEnd/>
+                                        <a:tailEnd/>
+                                      </a14:hiddenLine>
+                                    </a:ext>
+                                  </a:extLst>
+                                </wps:spPr>
+                                <wps:bodyPr vert="horz" wrap="square" lIns="91440" tIns="45720" rIns="91440" bIns="45720" numCol="1" anchor="t" anchorCtr="0" compatLnSpc="1">
+                                  <a:prstTxWarp prst="textNoShape">
+                                    <a:avLst/>
+                                  </a:prstTxWarp>
+                                </wps:bodyPr>
+                              </wps:wsp>
+                              <wps:wsp>
+                                <wps:cNvPr id="59" name="Freeform 59"/>
+                                <wps:cNvSpPr>
+                                  <a:spLocks/>
+                                </wps:cNvSpPr>
+                                <wps:spPr bwMode="auto">
+                                  <a:xfrm>
+                                    <a:off x="1216025" y="498475"/>
+                                    <a:ext cx="3113088" cy="3121025"/>
+                                  </a:xfrm>
+                                  <a:custGeom>
+                                    <a:avLst/>
+                                    <a:gdLst>
+                                      <a:gd name="T0" fmla="*/ 9 w 1961"/>
+                                      <a:gd name="T1" fmla="*/ 1966 h 1966"/>
+                                      <a:gd name="T2" fmla="*/ 0 w 1961"/>
+                                      <a:gd name="T3" fmla="*/ 1957 h 1966"/>
+                                      <a:gd name="T4" fmla="*/ 1952 w 1961"/>
+                                      <a:gd name="T5" fmla="*/ 0 h 1966"/>
+                                      <a:gd name="T6" fmla="*/ 1961 w 1961"/>
+                                      <a:gd name="T7" fmla="*/ 9 h 1966"/>
+                                      <a:gd name="T8" fmla="*/ 9 w 1961"/>
+                                      <a:gd name="T9" fmla="*/ 1966 h 1966"/>
+                                    </a:gdLst>
+                                    <a:ahLst/>
+                                    <a:cxnLst>
+                                      <a:cxn ang="0">
+                                        <a:pos x="T0" y="T1"/>
+                                      </a:cxn>
+                                      <a:cxn ang="0">
+                                        <a:pos x="T2" y="T3"/>
+                                      </a:cxn>
+                                      <a:cxn ang="0">
+                                        <a:pos x="T4" y="T5"/>
+                                      </a:cxn>
+                                      <a:cxn ang="0">
+                                        <a:pos x="T6" y="T7"/>
+                                      </a:cxn>
+                                      <a:cxn ang="0">
+                                        <a:pos x="T8" y="T9"/>
+                                      </a:cxn>
+                                    </a:cxnLst>
+                                    <a:rect l="0" t="0" r="r" b="b"/>
+                                    <a:pathLst>
+                                      <a:path w="1961" h="1966">
+                                        <a:moveTo>
+                                          <a:pt x="9" y="1966"/>
+                                        </a:moveTo>
+                                        <a:lnTo>
+                                          <a:pt x="0" y="1957"/>
+                                        </a:lnTo>
+                                        <a:lnTo>
+                                          <a:pt x="1952" y="0"/>
+                                        </a:lnTo>
+                                        <a:lnTo>
+                                          <a:pt x="1961" y="9"/>
+                                        </a:lnTo>
+                                        <a:lnTo>
+                                          <a:pt x="9" y="1966"/>
+                                        </a:lnTo>
+                                        <a:close/>
+                                      </a:path>
+                                    </a:pathLst>
+                                  </a:custGeom>
+                                  <a:grpFill/>
+                                  <a:ln>
+                                    <a:noFill/>
+                                  </a:ln>
+                                  <a:extLst>
+                                    <a:ext uri="{91240B29-F687-4F45-9708-019B960494DF}">
+                                      <a14:hiddenLine xmlns:a14="http://schemas.microsoft.com/office/drawing/2010/main" w="9525">
+                                        <a:solidFill>
+                                          <a:srgbClr val="000000"/>
+                                        </a:solidFill>
+                                        <a:round/>
+                                        <a:headEnd/>
+                                        <a:tailEnd/>
+                                      </a14:hiddenLine>
+                                    </a:ext>
+                                  </a:extLst>
+                                </wps:spPr>
+                                <wps:bodyPr vert="horz" wrap="square" lIns="91440" tIns="45720" rIns="91440" bIns="45720" numCol="1" anchor="t" anchorCtr="0" compatLnSpc="1">
+                                  <a:prstTxWarp prst="textNoShape">
+                                    <a:avLst/>
+                                  </a:prstTxWarp>
+                                </wps:bodyPr>
+                              </wps:wsp>
+                              <wps:wsp>
+                                <wps:cNvPr id="60" name="Freeform 60"/>
+                                <wps:cNvSpPr>
+                                  <a:spLocks/>
+                                </wps:cNvSpPr>
+                                <wps:spPr bwMode="auto">
+                                  <a:xfrm>
+                                    <a:off x="0" y="153988"/>
+                                    <a:ext cx="4329113" cy="4337050"/>
+                                  </a:xfrm>
+                                  <a:custGeom>
+                                    <a:avLst/>
+                                    <a:gdLst>
+                                      <a:gd name="T0" fmla="*/ 0 w 2727"/>
+                                      <a:gd name="T1" fmla="*/ 2732 h 2732"/>
+                                      <a:gd name="T2" fmla="*/ 0 w 2727"/>
+                                      <a:gd name="T3" fmla="*/ 2728 h 2732"/>
+                                      <a:gd name="T4" fmla="*/ 2722 w 2727"/>
+                                      <a:gd name="T5" fmla="*/ 0 h 2732"/>
+                                      <a:gd name="T6" fmla="*/ 2727 w 2727"/>
+                                      <a:gd name="T7" fmla="*/ 5 h 2732"/>
+                                      <a:gd name="T8" fmla="*/ 0 w 2727"/>
+                                      <a:gd name="T9" fmla="*/ 2732 h 2732"/>
+                                    </a:gdLst>
+                                    <a:ahLst/>
+                                    <a:cxnLst>
+                                      <a:cxn ang="0">
+                                        <a:pos x="T0" y="T1"/>
+                                      </a:cxn>
+                                      <a:cxn ang="0">
+                                        <a:pos x="T2" y="T3"/>
+                                      </a:cxn>
+                                      <a:cxn ang="0">
+                                        <a:pos x="T4" y="T5"/>
+                                      </a:cxn>
+                                      <a:cxn ang="0">
+                                        <a:pos x="T6" y="T7"/>
+                                      </a:cxn>
+                                      <a:cxn ang="0">
+                                        <a:pos x="T8" y="T9"/>
+                                      </a:cxn>
+                                    </a:cxnLst>
+                                    <a:rect l="0" t="0" r="r" b="b"/>
+                                    <a:pathLst>
+                                      <a:path w="2727" h="2732">
+                                        <a:moveTo>
+                                          <a:pt x="0" y="2732"/>
+                                        </a:moveTo>
+                                        <a:lnTo>
+                                          <a:pt x="0" y="2728"/>
+                                        </a:lnTo>
+                                        <a:lnTo>
+                                          <a:pt x="2722" y="0"/>
+                                        </a:lnTo>
+                                        <a:lnTo>
+                                          <a:pt x="2727" y="5"/>
+                                        </a:lnTo>
+                                        <a:lnTo>
+                                          <a:pt x="0" y="2732"/>
+                                        </a:lnTo>
+                                        <a:close/>
+                                      </a:path>
+                                    </a:pathLst>
+                                  </a:custGeom>
+                                  <a:grpFill/>
+                                  <a:ln>
+                                    <a:noFill/>
+                                  </a:ln>
+                                  <a:extLst>
+                                    <a:ext uri="{91240B29-F687-4F45-9708-019B960494DF}">
+                                      <a14:hiddenLine xmlns:a14="http://schemas.microsoft.com/office/drawing/2010/main" w="9525">
+                                        <a:solidFill>
+                                          <a:srgbClr val="000000"/>
+                                        </a:solidFill>
+                                        <a:round/>
+                                        <a:headEnd/>
+                                        <a:tailEnd/>
+                                      </a14:hiddenLine>
+                                    </a:ext>
+                                  </a:extLst>
+                                </wps:spPr>
+                                <wps:bodyPr vert="horz" wrap="square" lIns="91440" tIns="45720" rIns="91440" bIns="45720" numCol="1" anchor="t" anchorCtr="0" compatLnSpc="1">
+                                  <a:prstTxWarp prst="textNoShape">
+                                    <a:avLst/>
+                                  </a:prstTxWarp>
+                                </wps:bodyPr>
+                              </wps:wsp>
+                            </wpg:grpSp>
+                          </wpg:grpSp>
+                          <wps:wsp>
+                            <wps:cNvPr id="61" name="Text Box 61"/>
+                            <wps:cNvSpPr txBox="1"/>
+                            <wps:spPr>
+                              <a:xfrm>
+                                <a:off x="9518" y="4838700"/>
+                                <a:ext cx="6843395" cy="3789752"/>
+                              </a:xfrm>
+                              <a:prstGeom prst="rect">
+                                <a:avLst/>
+                              </a:prstGeom>
+                              <a:noFill/>
+                              <a:ln w="6350">
+                                <a:noFill/>
+                              </a:ln>
+                              <a:effectLst/>
+                            </wps:spPr>
+                            <wps:style>
+                              <a:lnRef idx="0">
+                                <a:schemeClr val="accent1"/>
+                              </a:lnRef>
+                              <a:fillRef idx="0">
+                                <a:schemeClr val="accent1"/>
+                              </a:fillRef>
+                              <a:effectRef idx="0">
+                                <a:schemeClr val="accent1"/>
+                              </a:effectRef>
+                              <a:fontRef idx="minor">
+                                <a:schemeClr val="dk1"/>
+                              </a:fontRef>
+                            </wps:style>
+                            <wps:txbx>
+                              <w:txbxContent>
+                                <w:sdt>
+                                  <w:sdtPr>
+                                    <w:rPr>
+                                      <w:rFonts w:asciiTheme="majorHAnsi" w:eastAsiaTheme="majorEastAsia" w:hAnsiTheme="majorHAnsi" w:cstheme="majorBidi"/>
+                                      <w:caps/>
+                                      <w:color w:val="FFFFFF" w:themeColor="background1"/>
+                                      <w:sz w:val="64"/>
+                                      <w:szCs w:val="64"/>
+                                    </w:rPr>
+                                    <w:alias w:val="Title"/>
+                                    <w:tag w:val=""/>
+                                    <w:id w:val="1841046763"/>
+                                    <w:dataBinding w:prefixMappings="xmlns:ns0='http://purl.org/dc/elements/1.1/' xmlns:ns1='http://schemas.openxmlformats.org/package/2006/metadata/core-properties' " w:xpath="/ns1:coreProperties[1]/ns0:title[1]" w:storeItemID="{6C3C8BC8-F283-45AE-878A-BAB7291924A1}"/>
+                                    <w:text/>
+                                  </w:sdtPr>
+                                  <w:sdtEndPr/>
+                                  <w:sdtContent>
+                                    <w:p>
+                                      <w:pPr>
+                                        <w:pStyle w:val="NoSpacing"/>
+                                        <w:rPr>
+                                          <w:rFonts w:asciiTheme="majorHAnsi" w:eastAsiaTheme="majorEastAsia" w:hAnsiTheme="majorHAnsi" w:cstheme="majorBidi"/>
+                                          <w:caps/>
+                                          <w:color w:val="FFFFFF" w:themeColor="background1"/>
+                                          <w:sz w:val="64"/>
+                                          <w:szCs w:val="64"/>
+                                        </w:rPr>
+                                      </w:pPr>
+                                      <w:r>
+                                        <w:rPr>
+                                          <w:rFonts w:asciiTheme="majorHAnsi" w:eastAsiaTheme="majorEastAsia" w:hAnsiTheme="majorHAnsi" w:cstheme="majorBidi"/>
+                                          <w:caps/>
+                                          <w:color w:val="FFFFFF" w:themeColor="background1"/>
+                                          <w:sz w:val="64"/>
+                                          <w:szCs w:val="64"/>
+                                        </w:rPr>
+                                        <w:t>Mini Project</w:t>
+                                      </w:r>
+                                    </w:p>
+                                  </w:sdtContent>
+                                </w:sdt>
+                                <w:sdt>
+                                  <w:sdtPr>
+                                    <w:rPr>
+                                      <w:color w:val="4472C4" w:themeColor="accent1"/>
+                                      <w:sz w:val="36"/>
+                                      <w:szCs w:val="36"/>
+                                    </w:rPr>
+                                    <w:alias w:val="Subtitle"/>
+                                    <w:tag w:val=""/>
+                                    <w:id w:val="-1686441493"/>
+                                    <w:dataBinding w:prefixMappings="xmlns:ns0='http://purl.org/dc/elements/1.1/' xmlns:ns1='http://schemas.openxmlformats.org/package/2006/metadata/core-properties' " w:xpath="/ns1:coreProperties[1]/ns0:subject[1]" w:storeItemID="{6C3C8BC8-F283-45AE-878A-BAB7291924A1}"/>
+                                    <w:text/>
+                                  </w:sdtPr>
+                                  <w:sdtEndPr/>
+                                  <w:sdtContent>
+                                    <w:p>
+                                      <w:pPr>
+                                        <w:pStyle w:val="NoSpacing"/>
+                                        <w:spacing w:before="120"/>
+                                        <w:rPr>
+                                          <w:color w:val="4472C4" w:themeColor="accent1"/>
+                                          <w:sz w:val="36"/>
+                                          <w:szCs w:val="36"/>
+                                        </w:rPr>
+                                      </w:pPr>
+                                      <w:r>
+                                        <w:rPr>
+                                          <w:color w:val="4472C4" w:themeColor="accent1"/>
+                                          <w:sz w:val="36"/>
+                                          <w:szCs w:val="36"/>
+                                        </w:rPr>
+                                        <w:t>Alan O’Regan</w:t>
+                                      </w:r>
+                                    </w:p>
+                                  </w:sdtContent>
+                                </w:sdt>
+                              </w:txbxContent>
+                            </wps:txbx>
+                            <wps:bodyPr rot="0" spcFirstLastPara="0" vertOverflow="overflow" horzOverflow="overflow" vert="horz" wrap="square" lIns="685800" tIns="0" rIns="914400" bIns="0" numCol="1" spcCol="0" rtlCol="0" fromWordArt="0" anchor="b" anchorCtr="0" forceAA="0" compatLnSpc="1">
+                              <a:prstTxWarp prst="textNoShape">
+                                <a:avLst/>
+                              </a:prstTxWarp>
+                              <a:noAutofit/>
+                            </wps:bodyPr>
+                          </wps:wsp>
+                        </wpg:wgp>
+                      </a:graphicData>
+                    </a:graphic>
+                    <wp14:sizeRelH relativeFrom="page">
+                      <wp14:pctWidth>0</wp14:pctWidth>
+                    </wp14:sizeRelH>
+                    <wp14:sizeRelV relativeFrom="page">
+                      <wp14:pctHeight>0</wp14:pctHeight>
+                    </wp14:sizeRelV>
+                  </wp:anchor>
+                </w:drawing>
+              </mc:Choice>
+              <mc:Fallback>
+                <w:pict>
+                  <v:group w14:anchorId="0413017E" id="Group 48" o:spid="_x0000_s1026" style="position:absolute;left:0;text-align:left;margin-left:543.8pt;margin-top:0;width:595pt;height:840.5pt;z-index:-251657216;mso-position-horizontal:right;mso-position-horizontal-relative:page;mso-position-vertical:top;mso-position-vertical-relative:page" coordsize="68580,91440" o:gfxdata="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">
+                    <v:group id="Group 49" o:spid="_x0000_s1027" style="position:absolute;width:68580;height:91440" coordsize="68580,91440" o:gfxdata="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">
+                      <v:rect id="Rectangle 54" o:spid="_x0000_s1028" style="position:absolute;width:68580;height:91440;visibility:visible;mso-wrap-style:square;v-text-anchor:top" o:gfxdata="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" fillcolor="#485870 [3122]" stroked="f" strokeweight="1pt">
+                        <v:fill color2="#3d4b5f [2882]" angle="348" colors="0 #88acbb;6554f #88acbb" focus="100%" type="gradient"/>
+                        <v:textbox inset="54pt,54pt,1in,5in">
+                          <w:txbxContent>
+                            <w:p>
+                              <w:pPr>
+                                <w:pStyle w:val="NoSpacing"/>
+                                <w:rPr>
+                                  <w:color w:val="FFFFFF" w:themeColor="background1"/>
+                                  <w:sz w:val="48"/>
+                                  <w:szCs w:val="48"/>
+                                </w:rPr>
+                              </w:pPr>
+                            </w:p>
+                          </w:txbxContent>
+                        </v:textbox>
+                      </v:rect>
+                      <v:group id="Group 2" o:spid="_x0000_s1029" style="position:absolute;left:25241;width:43291;height:44910" coordsize="43291,44910" o:gfxdata="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">
+                        <v:shape id="Freeform 56" o:spid="_x0000_s1030" style="position:absolute;left:15017;width:28274;height:28352;visibility:visible;mso-wrap-style:square;v-text-anchor:top" coordsize="1781,1786" o:gfxdata="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" path="m4,1786l,1782,1776,r5,5l4,1786xe" filled="f" stroked="f">
+                          <v:path arrowok="t" o:connecttype="custom" o:connectlocs="6350,2835275;0,2828925;2819400,0;2827338,7938;6350,2835275" o:connectangles="0,0,0,0,0"/>
+                        </v:shape>
+                        <v:shape id="Freeform 57" o:spid="_x0000_s1031" style="position:absolute;left:7826;top:2270;width:35465;height:35464;visibility:visible;mso-wrap-style:square;v-text-anchor:top" coordsize="2234,2234" o:gfxdata="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" path="m5,2234l,2229,2229,r5,5l5,2234xe" filled="f" stroked="f">
+                          <v:path arrowok="t" o:connecttype="custom" o:connectlocs="7938,3546475;0,3538538;3538538,0;3546475,7938;7938,3546475" o:connectangles="0,0,0,0,0"/>
+                        </v:shape>
+                        <v:shape id="Freeform 58" o:spid="_x0000_s1032" style="position:absolute;left:8413;top:1095;width:34878;height:34877;visibility:visible;mso-wrap-style:square;v-text-anchor:top" coordsize="2197,2197" o:gfxdata="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" path="m9,2197l,2193,2188,r9,10l9,2197xe" filled="f" stroked="f">
+                          <v:path arrowok="t" o:connecttype="custom" o:connectlocs="14288,3487738;0,3481388;3473450,0;3487738,15875;14288,3487738" o:connectangles="0,0,0,0,0"/>
+                        </v:shape>
+                        <v:shape id="Freeform 59" o:spid="_x0000_s1033" style="position:absolute;left:12160;top:4984;width:31131;height:31211;visibility:visible;mso-wrap-style:square;v-text-anchor:top" coordsize="1961,1966" o:gfxdata="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" path="m9,1966l,1957,1952,r9,9l9,1966xe" filled="f" stroked="f">
+                          <v:path arrowok="t" o:connecttype="custom" o:connectlocs="14288,3121025;0,3106738;3098800,0;3113088,14288;14288,3121025" o:connectangles="0,0,0,0,0"/>
+                        </v:shape>
+                        <v:shape id="Freeform 60" o:spid="_x0000_s1034" style="position:absolute;top:1539;width:43291;height:43371;visibility:visible;mso-wrap-style:square;v-text-anchor:top" coordsize="2727,2732" o:gfxdata="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" path="m,2732r,-4l2722,r5,5l,2732xe" filled="f" stroked="f">
+                          <v:path arrowok="t" o:connecttype="custom" o:connectlocs="0,4337050;0,4330700;4321175,0;4329113,7938;0,4337050" o:connectangles="0,0,0,0,0"/>
+                        </v:shape>
+                      </v:group>
+                    </v:group>
+                    <v:shapetype id="_x0000_t202" coordsize="21600,21600" o:spt="202" path="m,l,21600r21600,l21600,xe">
+                      <v:stroke joinstyle="miter"/>
+                      <v:path gradientshapeok="t" o:connecttype="rect"/>
+                    </v:shapetype>
+                    <v:shape id="Text Box 61" o:spid="_x0000_s1035" type="#_x0000_t202" style="position:absolute;left:95;top:48387;width:68434;height:37897;visibility:visible;mso-wrap-style:square;v-text-anchor:bottom" o:gfxdata="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" filled="f" stroked="f" strokeweight=".5pt">
+                      <v:textbox inset="54pt,0,1in,0">
+                        <w:txbxContent>
+                          <w:sdt>
+                            <w:sdtPr>
+                              <w:rPr>
+                                <w:rFonts w:asciiTheme="majorHAnsi" w:eastAsiaTheme="majorEastAsia" w:hAnsiTheme="majorHAnsi" w:cstheme="majorBidi"/>
+                                <w:caps/>
+                                <w:color w:val="FFFFFF" w:themeColor="background1"/>
+                                <w:sz w:val="64"/>
+                                <w:szCs w:val="64"/>
+                              </w:rPr>
+                              <w:alias w:val="Title"/>
+                              <w:tag w:val=""/>
+                              <w:id w:val="1841046763"/>
+                              <w:dataBinding w:prefixMappings="xmlns:ns0='http://purl.org/dc/elements/1.1/' xmlns:ns1='http://schemas.openxmlformats.org/package/2006/metadata/core-properties' " w:xpath="/ns1:coreProperties[1]/ns0:title[1]" w:storeItemID="{6C3C8BC8-F283-45AE-878A-BAB7291924A1}"/>
+                              <w:text/>
+                            </w:sdtPr>
+                            <w:sdtEndPr/>
+                            <w:sdtContent>
+                              <w:p>
+                                <w:pPr>
+                                  <w:pStyle w:val="NoSpacing"/>
+                                  <w:rPr>
+                                    <w:rFonts w:asciiTheme="majorHAnsi" w:eastAsiaTheme="majorEastAsia" w:hAnsiTheme="majorHAnsi" w:cstheme="majorBidi"/>
+                                    <w:caps/>
+                                    <w:color w:val="FFFFFF" w:themeColor="background1"/>
+                                    <w:sz w:val="64"/>
+                                    <w:szCs w:val="64"/>
+                                  </w:rPr>
+                                </w:pPr>
+                                <w:r>
+                                  <w:rPr>
+                                    <w:rFonts w:asciiTheme="majorHAnsi" w:eastAsiaTheme="majorEastAsia" w:hAnsiTheme="majorHAnsi" w:cstheme="majorBidi"/>
+                                    <w:caps/>
+                                    <w:color w:val="FFFFFF" w:themeColor="background1"/>
+                                    <w:sz w:val="64"/>
+                                    <w:szCs w:val="64"/>
+                                  </w:rPr>
+                                  <w:t>Mini Project</w:t>
+                                </w:r>
+                              </w:p>
+                            </w:sdtContent>
+                          </w:sdt>
+                          <w:sdt>
+                            <w:sdtPr>
+                              <w:rPr>
+                                <w:color w:val="4472C4" w:themeColor="accent1"/>
+                                <w:sz w:val="36"/>
+                                <w:szCs w:val="36"/>
+                              </w:rPr>
+                              <w:alias w:val="Subtitle"/>
+                              <w:tag w:val=""/>
+                              <w:id w:val="-1686441493"/>
+                              <w:dataBinding w:prefixMappings="xmlns:ns0='http://purl.org/dc/elements/1.1/' xmlns:ns1='http://schemas.openxmlformats.org/package/2006/metadata/core-properties' " w:xpath="/ns1:coreProperties[1]/ns0:subject[1]" w:storeItemID="{6C3C8BC8-F283-45AE-878A-BAB7291924A1}"/>
+                              <w:text/>
+                            </w:sdtPr>
+                            <w:sdtEndPr/>
+                            <w:sdtContent>
+                              <w:p>
+                                <w:pPr>
+                                  <w:pStyle w:val="NoSpacing"/>
+                                  <w:spacing w:before="120"/>
+                                  <w:rPr>
+                                    <w:color w:val="4472C4" w:themeColor="accent1"/>
+                                    <w:sz w:val="36"/>
+                                    <w:szCs w:val="36"/>
+                                  </w:rPr>
+                                </w:pPr>
+                                <w:r>
+                                  <w:rPr>
+                                    <w:color w:val="4472C4" w:themeColor="accent1"/>
+                                    <w:sz w:val="36"/>
+                                    <w:szCs w:val="36"/>
+                                  </w:rPr>
+                                  <w:t>Alan O’Regan</w:t>
+                                </w:r>
+                              </w:p>
+                            </w:sdtContent>
+                          </w:sdt>
+                        </w:txbxContent>
+                      </v:textbox>
+                    </v:shape>
+                    <w10:wrap anchorx="page" anchory="page"/>
+                  </v:group>
+                </w:pict>
+              </mc:Fallback>
+            </mc:AlternateContent>
+          </w:r>
+        </w:p>
+        <w:p>
+          <w:pPr>
+            <w:spacing w:after="160" w:line="259" w:lineRule="auto"/>
+            <w:jc w:val="left"/>
+          </w:pPr>
+          <w:r>
+            <w:rPr>
+              <w:b/>
+            </w:rPr>
+            <w:br w:type="page"/>
+          </w:r>
+        </w:p>
+      </w:sdtContent>
+    </w:sdt>
+    <w:bookmarkEnd w:id="0" w:displacedByCustomXml="next"/>
     <w:bookmarkStart w:id="1" w:name="_Toc57384516" w:displacedByCustomXml="next"/>
     <w:sdt>
       <w:sdtPr>
@@ -589,7 +1424,7 @@
         <w:sectPr>
           <w:pgSz w:w="11906" w:h="16838"/>
           <w:pgMar w:top="1440" w:right="1440" w:bottom="1440" w:left="1440" w:header="708" w:footer="708" w:gutter="0"/>
-          <w:pgNumType w:fmt="lowerRoman" w:start="1"/>
+          <w:pgNumType w:fmt="lowerRoman" w:start="0"/>
           <w:cols w:space="708"/>
           <w:titlePg/>
           <w:docGrid w:linePitch="360"/>
@@ -611,24 +1446,63 @@
       <w:bookmarkEnd w:id="2"/>
     </w:p>
     <w:p>
-      <w:r>
-        <w:t xml:space="preserve">Lorem Ipsum is simply dummy text of the printing and typesetting industry. Lorem Ipsum has been </w:t>
-      </w:r>
-      <w:r>
-        <w:t>the industry's standard dummy text ever since the 1500s, when an unknown printer took a galley of type and scrambled it to make a type specimen book. It has survived not only five centuries, but also the leap into electronic typesetting, remaining essentially unchanged. It was popularised in the 1960s with the release of Letraset sheets containing Lorem Ipsum passages, and more recently with desktop publishing software like Aldus PageMaker including versions of Lorem Ipsum.</w:t>
-      </w:r>
-    </w:p>
-    <w:p>
       <w:pPr>
         <w:spacing w:after="160" w:line="259" w:lineRule="auto"/>
         <w:jc w:val="left"/>
-        <w:rPr>
-          <w:rFonts w:eastAsiaTheme="majorEastAsia" w:cstheme="majorBidi"/>
-          <w:b/>
-          <w:i/>
-          <w:sz w:val="24"/>
-          <w:szCs w:val="26"/>
-        </w:rPr>
+      </w:pPr>
+      <w:r>
+        <w:t>This is a point of sale computer program for a Coffee shop</w:t>
+      </w:r>
+    </w:p>
+    <w:p>
+      <w:pPr>
+        <w:spacing w:after="160" w:line="259" w:lineRule="auto"/>
+        <w:jc w:val="left"/>
+      </w:pPr>
+      <w:r>
+        <w:t>The menu is read from an inventory file</w:t>
+      </w:r>
+    </w:p>
+    <w:p>
+      <w:pPr>
+        <w:spacing w:after="160" w:line="259" w:lineRule="auto"/>
+        <w:jc w:val="left"/>
+      </w:pPr>
+      <w:r>
+        <w:t>The Program displays the menu and allows the user to process an order</w:t>
+      </w:r>
+    </w:p>
+    <w:p>
+      <w:pPr>
+        <w:spacing w:after="160" w:line="259" w:lineRule="auto"/>
+        <w:jc w:val="left"/>
+      </w:pPr>
+      <w:r>
+        <w:t xml:space="preserve">The user is allowed to enter as many items as they want and can delete an item from the </w:t>
+      </w:r>
+    </w:p>
+    <w:p>
+      <w:pPr>
+        <w:spacing w:after="160" w:line="259" w:lineRule="auto"/>
+        <w:jc w:val="left"/>
+      </w:pPr>
+      <w:r>
+        <w:t>The transaction information is processed in the program and a receipt is generated</w:t>
+      </w:r>
+    </w:p>
+    <w:p>
+      <w:pPr>
+        <w:spacing w:after="160" w:line="259" w:lineRule="auto"/>
+        <w:jc w:val="left"/>
+      </w:pPr>
+      <w:r>
+        <w:t>The program keeps a record of transactions for the user by saving them to a transaction file</w:t>
+      </w:r>
+    </w:p>
+    <w:p>
+      <w:pPr>
+        <w:spacing w:after="160" w:line="259" w:lineRule="auto"/>
+        <w:jc w:val="left"/>
       </w:pPr>
       <w:r>
         <w:br w:type="page"/>
@@ -1205,7 +2079,7 @@
         </w:rPr>
         <w:t>//</w:t>
       </w:r>
-      <w:hyperlink r:id="rId18" w:history="1">
+      <w:hyperlink r:id="rId18" w:anchor=":~:text=To%20convert%20String%20to%20double%2C%20use%20the%20valueOf()%20method" w:history="1">
         <w:r>
           <w:rPr>
             <w:rStyle w:val="Hyperlink"/>
@@ -1294,11 +2168,116 @@
         <w:t xml:space="preserve"> </w:t>
       </w:r>
     </w:p>
+    <w:p>
+      <w:pPr>
+        <w:rPr>
+          <w:noProof/>
+          <w:lang w:val="en-US"/>
+        </w:rPr>
+      </w:pPr>
+    </w:p>
+    <w:p>
+      <w:pPr>
+        <w:rPr>
+          <w:noProof/>
+          <w:lang w:val="en-US"/>
+        </w:rPr>
+      </w:pPr>
+    </w:p>
+    <w:p>
+      <w:pPr>
+        <w:rPr>
+          <w:noProof/>
+          <w:lang w:val="en-US"/>
+        </w:rPr>
+      </w:pPr>
+    </w:p>
+    <w:p>
+      <w:pPr>
+        <w:rPr>
+          <w:noProof/>
+          <w:lang w:val="en-US"/>
+        </w:rPr>
+      </w:pPr>
+    </w:p>
+    <w:p>
+      <w:pPr>
+        <w:rPr>
+          <w:noProof/>
+          <w:lang w:val="en-US"/>
+        </w:rPr>
+      </w:pPr>
+    </w:p>
+    <w:p>
+      <w:pPr>
+        <w:rPr>
+          <w:noProof/>
+          <w:lang w:val="en-US"/>
+        </w:rPr>
+      </w:pPr>
+      <w:r>
+        <w:rPr>
+          <w:noProof/>
+          <w:lang w:val="en-US"/>
+        </w:rPr>
+        <w:lastRenderedPageBreak/>
+        <w:t>Images</w:t>
+      </w:r>
+    </w:p>
+    <w:p>
+      <w:pPr>
+        <w:rPr>
+          <w:noProof/>
+          <w:lang w:val="en-US"/>
+        </w:rPr>
+      </w:pPr>
+      <w:r>
+        <w:rPr>
+          <w:noProof/>
+          <w:lang w:val="en-US"/>
+        </w:rPr>
+        <w:drawing>
+          <wp:inline distT="0" distB="0" distL="0" distR="0" wp14:anchorId="0246FCF8" wp14:editId="22EDBA1C">
+            <wp:extent cx="5731510" cy="934720"/>
+            <wp:effectExtent l="0" t="0" r="2540" b="0"/>
+            <wp:docPr id="1" name="Picture 1"/>
+            <wp:cNvGraphicFramePr>
+              <a:graphicFrameLocks xmlns:a="http://schemas.openxmlformats.org/drawingml/2006/main" noChangeAspect="1"/>
+            </wp:cNvGraphicFramePr>
+            <a:graphic xmlns:a="http://schemas.openxmlformats.org/drawingml/2006/main">
+              <a:graphicData uri="http://schemas.openxmlformats.org/drawingml/2006/picture">
+                <pic:pic xmlns:pic="http://schemas.openxmlformats.org/drawingml/2006/picture">
+                  <pic:nvPicPr>
+                    <pic:cNvPr id="1" name=""/>
+                    <pic:cNvPicPr/>
+                  </pic:nvPicPr>
+                  <pic:blipFill>
+                    <a:blip r:embed="rId21"/>
+                    <a:stretch>
+                      <a:fillRect/>
+                    </a:stretch>
+                  </pic:blipFill>
+                  <pic:spPr>
+                    <a:xfrm>
+                      <a:off x="0" y="0"/>
+                      <a:ext cx="5731510" cy="934720"/>
+                    </a:xfrm>
+                    <a:prstGeom prst="rect">
+                      <a:avLst/>
+                    </a:prstGeom>
+                  </pic:spPr>
+                </pic:pic>
+              </a:graphicData>
+            </a:graphic>
+          </wp:inline>
+        </w:drawing>
+      </w:r>
+    </w:p>
     <w:sectPr>
-      <w:headerReference w:type="default" r:id="rId21"/>
-      <w:footerReference w:type="default" r:id="rId22"/>
-      <w:headerReference w:type="first" r:id="rId23"/>
-      <w:footerReference w:type="first" r:id="rId24"/>
+      <w:headerReference w:type="default" r:id="rId22"/>
+      <w:footerReference w:type="default" r:id="rId23"/>
+      <w:headerReference w:type="first" r:id="rId24"/>
+      <w:footerReference w:type="first" r:id="rId25"/>
       <w:pgSz w:w="11906" w:h="16838"/>
       <w:pgMar w:top="1440" w:right="1440" w:bottom="1440" w:left="1440" w:header="708" w:footer="708" w:gutter="0"/>
       <w:pgNumType w:start="1"/>

</xml_diff>